<commit_message>
task a corrected huge output
</commit_message>
<xml_diff>
--- a/9-11/Tasks_olymp.docx
+++ b/9-11/Tasks_olymp.docx
@@ -1,6 +1,6 @@
 
 <file path=word/document.xml><?xml version="1.0" encoding="utf-8"?>
-<w:document xmlns:wpc="http://schemas.microsoft.com/office/word/2010/wordprocessingCanvas" xmlns:cx="http://schemas.microsoft.com/office/drawing/2014/chartex" xmlns:mc="http://schemas.openxmlformats.org/markup-compatibility/2006" xmlns:o="urn:schemas-microsoft-com:office:office" xmlns:r="http://schemas.openxmlformats.org/officeDocument/2006/relationships" xmlns:m="http://schemas.openxmlformats.org/officeDocument/2006/math" xmlns:v="urn:schemas-microsoft-com:vml" xmlns:wp14="http://schemas.microsoft.com/office/word/2010/wordprocessingDrawing" xmlns:wp="http://schemas.openxmlformats.org/drawingml/2006/wordprocessingDrawing" xmlns:w10="urn:schemas-microsoft-com:office:word" xmlns:w="http://schemas.openxmlformats.org/wordprocessingml/2006/main" xmlns:w14="http://schemas.microsoft.com/office/word/2010/wordml" xmlns:w15="http://schemas.microsoft.com/office/word/2012/wordml" xmlns:w16se="http://schemas.microsoft.com/office/word/2015/wordml/symex" xmlns:wpg="http://schemas.microsoft.com/office/word/2010/wordprocessingGroup" xmlns:wpi="http://schemas.microsoft.com/office/word/2010/wordprocessingInk" xmlns:wne="http://schemas.microsoft.com/office/word/2006/wordml" xmlns:wps="http://schemas.microsoft.com/office/word/2010/wordprocessingShape" mc:Ignorable="w14 w15 w16se wp14">
+<w:document xmlns:wpc="http://schemas.microsoft.com/office/word/2010/wordprocessingCanvas" xmlns:cx="http://schemas.microsoft.com/office/drawing/2014/chartex" xmlns:cx1="http://schemas.microsoft.com/office/drawing/2015/9/8/chartex" xmlns:cx2="http://schemas.microsoft.com/office/drawing/2015/10/21/chartex" xmlns:cx3="http://schemas.microsoft.com/office/drawing/2016/5/9/chartex" xmlns:cx4="http://schemas.microsoft.com/office/drawing/2016/5/10/chartex" xmlns:cx5="http://schemas.microsoft.com/office/drawing/2016/5/11/chartex" xmlns:cx6="http://schemas.microsoft.com/office/drawing/2016/5/12/chartex" xmlns:cx7="http://schemas.microsoft.com/office/drawing/2016/5/13/chartex" xmlns:cx8="http://schemas.microsoft.com/office/drawing/2016/5/14/chartex" xmlns:mc="http://schemas.openxmlformats.org/markup-compatibility/2006" xmlns:aink="http://schemas.microsoft.com/office/drawing/2016/ink" xmlns:am3d="http://schemas.microsoft.com/office/drawing/2017/model3d" xmlns:o="urn:schemas-microsoft-com:office:office" xmlns:oel="http://schemas.microsoft.com/office/2019/extlst" xmlns:r="http://schemas.openxmlformats.org/officeDocument/2006/relationships" xmlns:m="http://schemas.openxmlformats.org/officeDocument/2006/math" xmlns:v="urn:schemas-microsoft-com:vml" xmlns:wp14="http://schemas.microsoft.com/office/word/2010/wordprocessingDrawing" xmlns:wp="http://schemas.openxmlformats.org/drawingml/2006/wordprocessingDrawing" xmlns:w10="urn:schemas-microsoft-com:office:word" xmlns:w="http://schemas.openxmlformats.org/wordprocessingml/2006/main" xmlns:w14="http://schemas.microsoft.com/office/word/2010/wordml" xmlns:w15="http://schemas.microsoft.com/office/word/2012/wordml" xmlns:w16cex="http://schemas.microsoft.com/office/word/2018/wordml/cex" xmlns:w16cid="http://schemas.microsoft.com/office/word/2016/wordml/cid" xmlns:w16="http://schemas.microsoft.com/office/word/2018/wordml" xmlns:w16du="http://schemas.microsoft.com/office/word/2023/wordml/word16du" xmlns:w16sdtdh="http://schemas.microsoft.com/office/word/2020/wordml/sdtdatahash" xmlns:w16se="http://schemas.microsoft.com/office/word/2015/wordml/symex" xmlns:wpg="http://schemas.microsoft.com/office/word/2010/wordprocessingGroup" xmlns:wpi="http://schemas.microsoft.com/office/word/2010/wordprocessingInk" xmlns:wne="http://schemas.microsoft.com/office/word/2006/wordml" xmlns:wps="http://schemas.microsoft.com/office/word/2010/wordprocessingShape" mc:Ignorable="w14 w15 w16se w16cid w16 w16cex w16sdtdh w16du wp14">
   <w:body>
     <w:p>
       <w:pPr>
@@ -769,18 +769,7 @@
           <w:sz w:val="28"/>
           <w:szCs w:val="28"/>
         </w:rPr>
-        <w:t>,</w:t>
-      </w:r>
-      <w:bookmarkStart w:id="0" w:name="_GoBack"/>
-      <w:bookmarkEnd w:id="0"/>
-      <w:r>
-        <w:rPr>
-          <w:b/>
-          <w:bCs/>
-          <w:sz w:val="28"/>
-          <w:szCs w:val="28"/>
-        </w:rPr>
-        <w:t xml:space="preserve"> </w:t>
+        <w:t xml:space="preserve">, </w:t>
       </w:r>
       <w:proofErr w:type="spellStart"/>
       <w:r>
@@ -1144,10 +1133,38 @@
           <w:szCs w:val="28"/>
           <w:lang w:val="en-US"/>
         </w:rPr>
+        <w:t>V</w:t>
+      </w:r>
+      <w:r>
+        <w:rPr>
+          <w:b/>
+          <w:bCs/>
+          <w:sz w:val="28"/>
+          <w:szCs w:val="28"/>
+        </w:rPr>
+        <w:t>(</w:t>
+      </w:r>
+      <w:r>
+        <w:rPr>
+          <w:b/>
+          <w:bCs/>
+          <w:sz w:val="28"/>
+          <w:szCs w:val="28"/>
+          <w:lang w:val="en-US"/>
+        </w:rPr>
         <w:t>Vasya</w:t>
       </w:r>
       <w:r>
         <w:rPr>
+          <w:b/>
+          <w:bCs/>
+          <w:sz w:val="28"/>
+          <w:szCs w:val="28"/>
+        </w:rPr>
+        <w:t>)</w:t>
+      </w:r>
+      <w:r>
+        <w:rPr>
           <w:sz w:val="28"/>
           <w:szCs w:val="28"/>
         </w:rPr>
@@ -1170,10 +1187,38 @@
           <w:szCs w:val="28"/>
           <w:lang w:val="en-US"/>
         </w:rPr>
+        <w:t>P</w:t>
+      </w:r>
+      <w:r>
+        <w:rPr>
+          <w:b/>
+          <w:bCs/>
+          <w:sz w:val="28"/>
+          <w:szCs w:val="28"/>
+        </w:rPr>
+        <w:t>(</w:t>
+      </w:r>
+      <w:r>
+        <w:rPr>
+          <w:b/>
+          <w:bCs/>
+          <w:sz w:val="28"/>
+          <w:szCs w:val="28"/>
+          <w:lang w:val="en-US"/>
+        </w:rPr>
         <w:t>Petya</w:t>
       </w:r>
       <w:r>
         <w:rPr>
+          <w:b/>
+          <w:bCs/>
+          <w:sz w:val="28"/>
+          <w:szCs w:val="28"/>
+        </w:rPr>
+        <w:t>)</w:t>
+      </w:r>
+      <w:r>
+        <w:rPr>
           <w:sz w:val="28"/>
           <w:szCs w:val="28"/>
         </w:rPr>
@@ -1196,7 +1241,35 @@
           <w:szCs w:val="28"/>
           <w:lang w:val="en-US"/>
         </w:rPr>
+        <w:t>D</w:t>
+      </w:r>
+      <w:r>
+        <w:rPr>
+          <w:b/>
+          <w:bCs/>
+          <w:sz w:val="28"/>
+          <w:szCs w:val="28"/>
+        </w:rPr>
+        <w:t>(</w:t>
+      </w:r>
+      <w:r>
+        <w:rPr>
+          <w:b/>
+          <w:bCs/>
+          <w:sz w:val="28"/>
+          <w:szCs w:val="28"/>
+          <w:lang w:val="en-US"/>
+        </w:rPr>
         <w:t>Draw</w:t>
+      </w:r>
+      <w:r>
+        <w:rPr>
+          <w:b/>
+          <w:bCs/>
+          <w:sz w:val="28"/>
+          <w:szCs w:val="28"/>
+        </w:rPr>
+        <w:t>)</w:t>
       </w:r>
       <w:r>
         <w:rPr>
@@ -1423,7 +1496,6 @@
                 <w:bCs/>
                 <w:sz w:val="28"/>
                 <w:szCs w:val="28"/>
-                <w:lang w:val="en-US"/>
               </w:rPr>
             </w:pPr>
             <w:r>
@@ -1434,7 +1506,7 @@
                 <w:szCs w:val="28"/>
                 <w:lang w:val="en-US"/>
               </w:rPr>
-              <w:t>Vasya</w:t>
+              <w:t>V</w:t>
             </w:r>
             <w:r>
               <w:rPr>
@@ -1445,7 +1517,7 @@
                 <w:lang w:val="en-US"/>
               </w:rPr>
               <w:br/>
-              <w:t>Petya</w:t>
+              <w:t>P</w:t>
             </w:r>
             <w:r>
               <w:rPr>
@@ -1456,7 +1528,7 @@
                 <w:lang w:val="en-US"/>
               </w:rPr>
               <w:br/>
-              <w:t>Draw</w:t>
+              <w:t>D</w:t>
             </w:r>
           </w:p>
         </w:tc>
@@ -2938,6 +3010,7 @@
                 <w:sz w:val="28"/>
                 <w:szCs w:val="28"/>
               </w:rPr>
+              <w:lastRenderedPageBreak/>
               <w:t>выходные данные</w:t>
             </w:r>
           </w:p>
@@ -2974,7 +3047,6 @@
                 <w:szCs w:val="28"/>
                 <w:lang w:val="en-US"/>
               </w:rPr>
-              <w:lastRenderedPageBreak/>
               <w:t>-</w:t>
             </w:r>
             <w:r>
@@ -4232,7 +4304,6 @@
           <w:sz w:val="28"/>
           <w:szCs w:val="28"/>
         </w:rPr>
-        <w:lastRenderedPageBreak/>
         <w:t>Примеры:</w:t>
       </w:r>
     </w:p>
@@ -4275,6 +4346,7 @@
                 <w:sz w:val="28"/>
                 <w:szCs w:val="28"/>
               </w:rPr>
+              <w:lastRenderedPageBreak/>
               <w:t>входные данные</w:t>
             </w:r>
           </w:p>
@@ -5426,6 +5498,16 @@
                 <w:lang w:val="en-US"/>
               </w:rPr>
               <w:br/>
+            </w:r>
+            <w:r>
+              <w:rPr>
+                <w:b/>
+                <w:bCs/>
+                <w:sz w:val="28"/>
+                <w:szCs w:val="28"/>
+                <w:lang w:val="en-US"/>
+              </w:rPr>
+              <w:lastRenderedPageBreak/>
               <w:t>3</w:t>
             </w:r>
             <w:r>
@@ -5448,16 +5530,6 @@
                 <w:lang w:val="en-US"/>
               </w:rPr>
               <w:br/>
-            </w:r>
-            <w:r>
-              <w:rPr>
-                <w:b/>
-                <w:bCs/>
-                <w:sz w:val="28"/>
-                <w:szCs w:val="28"/>
-                <w:lang w:val="en-US"/>
-              </w:rPr>
-              <w:lastRenderedPageBreak/>
               <w:t>2 3 3</w:t>
             </w:r>
             <w:r>
@@ -5577,7 +5649,7 @@
 </file>
 
 <file path=word/numbering.xml><?xml version="1.0" encoding="utf-8"?>
-<w:numbering xmlns:wpc="http://schemas.microsoft.com/office/word/2010/wordprocessingCanvas" xmlns:cx="http://schemas.microsoft.com/office/drawing/2014/chartex" xmlns:mc="http://schemas.openxmlformats.org/markup-compatibility/2006" xmlns:o="urn:schemas-microsoft-com:office:office" xmlns:r="http://schemas.openxmlformats.org/officeDocument/2006/relationships" xmlns:m="http://schemas.openxmlformats.org/officeDocument/2006/math" xmlns:v="urn:schemas-microsoft-com:vml" xmlns:wp14="http://schemas.microsoft.com/office/word/2010/wordprocessingDrawing" xmlns:wp="http://schemas.openxmlformats.org/drawingml/2006/wordprocessingDrawing" xmlns:w10="urn:schemas-microsoft-com:office:word" xmlns:w="http://schemas.openxmlformats.org/wordprocessingml/2006/main" xmlns:w14="http://schemas.microsoft.com/office/word/2010/wordml" xmlns:w15="http://schemas.microsoft.com/office/word/2012/wordml" xmlns:w16se="http://schemas.microsoft.com/office/word/2015/wordml/symex" xmlns:wpg="http://schemas.microsoft.com/office/word/2010/wordprocessingGroup" xmlns:wpi="http://schemas.microsoft.com/office/word/2010/wordprocessingInk" xmlns:wne="http://schemas.microsoft.com/office/word/2006/wordml" xmlns:wps="http://schemas.microsoft.com/office/word/2010/wordprocessingShape" mc:Ignorable="w14 w15 w16se wp14">
+<w:numbering xmlns:wpc="http://schemas.microsoft.com/office/word/2010/wordprocessingCanvas" xmlns:cx="http://schemas.microsoft.com/office/drawing/2014/chartex" xmlns:cx1="http://schemas.microsoft.com/office/drawing/2015/9/8/chartex" xmlns:cx2="http://schemas.microsoft.com/office/drawing/2015/10/21/chartex" xmlns:cx3="http://schemas.microsoft.com/office/drawing/2016/5/9/chartex" xmlns:cx4="http://schemas.microsoft.com/office/drawing/2016/5/10/chartex" xmlns:cx5="http://schemas.microsoft.com/office/drawing/2016/5/11/chartex" xmlns:cx6="http://schemas.microsoft.com/office/drawing/2016/5/12/chartex" xmlns:cx7="http://schemas.microsoft.com/office/drawing/2016/5/13/chartex" xmlns:cx8="http://schemas.microsoft.com/office/drawing/2016/5/14/chartex" xmlns:mc="http://schemas.openxmlformats.org/markup-compatibility/2006" xmlns:aink="http://schemas.microsoft.com/office/drawing/2016/ink" xmlns:am3d="http://schemas.microsoft.com/office/drawing/2017/model3d" xmlns:o="urn:schemas-microsoft-com:office:office" xmlns:oel="http://schemas.microsoft.com/office/2019/extlst" xmlns:r="http://schemas.openxmlformats.org/officeDocument/2006/relationships" xmlns:m="http://schemas.openxmlformats.org/officeDocument/2006/math" xmlns:v="urn:schemas-microsoft-com:vml" xmlns:wp14="http://schemas.microsoft.com/office/word/2010/wordprocessingDrawing" xmlns:wp="http://schemas.openxmlformats.org/drawingml/2006/wordprocessingDrawing" xmlns:w10="urn:schemas-microsoft-com:office:word" xmlns:w="http://schemas.openxmlformats.org/wordprocessingml/2006/main" xmlns:w14="http://schemas.microsoft.com/office/word/2010/wordml" xmlns:w15="http://schemas.microsoft.com/office/word/2012/wordml" xmlns:w16cex="http://schemas.microsoft.com/office/word/2018/wordml/cex" xmlns:w16cid="http://schemas.microsoft.com/office/word/2016/wordml/cid" xmlns:w16="http://schemas.microsoft.com/office/word/2018/wordml" xmlns:w16du="http://schemas.microsoft.com/office/word/2023/wordml/word16du" xmlns:w16sdtdh="http://schemas.microsoft.com/office/word/2020/wordml/sdtdatahash" xmlns:w16se="http://schemas.microsoft.com/office/word/2015/wordml/symex" xmlns:wpg="http://schemas.microsoft.com/office/word/2010/wordprocessingGroup" xmlns:wpi="http://schemas.microsoft.com/office/word/2010/wordprocessingInk" xmlns:wne="http://schemas.microsoft.com/office/word/2006/wordml" xmlns:wps="http://schemas.microsoft.com/office/word/2010/wordprocessingShape" mc:Ignorable="w14 w15 w16se w16cid w16 w16cex w16sdtdh w16du wp14">
   <w:abstractNum w:abstractNumId="0" w15:restartNumberingAfterBreak="0">
     <w:nsid w:val="0243781B"/>
     <w:multiLevelType w:val="hybridMultilevel"/>
@@ -6205,19 +6277,19 @@
       </w:rPr>
     </w:lvl>
   </w:abstractNum>
-  <w:num w:numId="1">
+  <w:num w:numId="1" w16cid:durableId="372995993">
     <w:abstractNumId w:val="3"/>
   </w:num>
-  <w:num w:numId="2">
+  <w:num w:numId="2" w16cid:durableId="309987051">
     <w:abstractNumId w:val="4"/>
   </w:num>
-  <w:num w:numId="3">
+  <w:num w:numId="3" w16cid:durableId="1214001764">
     <w:abstractNumId w:val="2"/>
   </w:num>
-  <w:num w:numId="4">
+  <w:num w:numId="4" w16cid:durableId="623001126">
     <w:abstractNumId w:val="5"/>
   </w:num>
-  <w:num w:numId="5">
+  <w:num w:numId="5" w16cid:durableId="132527690">
     <w:abstractNumId w:val="1"/>
     <w:lvlOverride w:ilvl="0">
       <w:startOverride w:val="1"/>
@@ -6247,14 +6319,14 @@
       <w:startOverride w:val="1"/>
     </w:lvlOverride>
   </w:num>
-  <w:num w:numId="6">
+  <w:num w:numId="6" w16cid:durableId="1161047172">
     <w:abstractNumId w:val="0"/>
   </w:num>
 </w:numbering>
 </file>
 
 <file path=word/styles.xml><?xml version="1.0" encoding="utf-8"?>
-<w:styles xmlns:mc="http://schemas.openxmlformats.org/markup-compatibility/2006" xmlns:r="http://schemas.openxmlformats.org/officeDocument/2006/relationships" xmlns:w="http://schemas.openxmlformats.org/wordprocessingml/2006/main" xmlns:w14="http://schemas.microsoft.com/office/word/2010/wordml" xmlns:w15="http://schemas.microsoft.com/office/word/2012/wordml" xmlns:w16se="http://schemas.microsoft.com/office/word/2015/wordml/symex" mc:Ignorable="w14 w15 w16se">
+<w:styles xmlns:mc="http://schemas.openxmlformats.org/markup-compatibility/2006" xmlns:r="http://schemas.openxmlformats.org/officeDocument/2006/relationships" xmlns:w="http://schemas.openxmlformats.org/wordprocessingml/2006/main" xmlns:w14="http://schemas.microsoft.com/office/word/2010/wordml" xmlns:w15="http://schemas.microsoft.com/office/word/2012/wordml" xmlns:w16cex="http://schemas.microsoft.com/office/word/2018/wordml/cex" xmlns:w16cid="http://schemas.microsoft.com/office/word/2016/wordml/cid" xmlns:w16="http://schemas.microsoft.com/office/word/2018/wordml" xmlns:w16du="http://schemas.microsoft.com/office/word/2023/wordml/word16du" xmlns:w16sdtdh="http://schemas.microsoft.com/office/word/2020/wordml/sdtdatahash" xmlns:w16se="http://schemas.microsoft.com/office/word/2015/wordml/symex" mc:Ignorable="w14 w15 w16se w16cid w16 w16cex w16sdtdh w16du">
   <w:docDefaults>
     <w:rPrDefault>
       <w:rPr>
@@ -6272,7 +6344,7 @@
       </w:pPr>
     </w:pPrDefault>
   </w:docDefaults>
-  <w:latentStyles w:defLockedState="0" w:defUIPriority="99" w:defSemiHidden="0" w:defUnhideWhenUsed="0" w:defQFormat="0" w:count="371">
+  <w:latentStyles w:defLockedState="0" w:defUIPriority="99" w:defSemiHidden="0" w:defUnhideWhenUsed="0" w:defQFormat="0" w:count="376">
     <w:lsdException w:name="Normal" w:uiPriority="0" w:qFormat="1"/>
     <w:lsdException w:name="heading 1" w:uiPriority="9" w:qFormat="1"/>
     <w:lsdException w:name="heading 2" w:semiHidden="1" w:uiPriority="9" w:unhideWhenUsed="1" w:qFormat="1"/>
@@ -6644,6 +6716,11 @@
     <w:lsdException w:name="List Table 5 Dark Accent 6" w:uiPriority="50"/>
     <w:lsdException w:name="List Table 6 Colorful Accent 6" w:uiPriority="51"/>
     <w:lsdException w:name="List Table 7 Colorful Accent 6" w:uiPriority="52"/>
+    <w:lsdException w:name="Mention" w:semiHidden="1" w:unhideWhenUsed="1"/>
+    <w:lsdException w:name="Smart Hyperlink" w:semiHidden="1" w:unhideWhenUsed="1"/>
+    <w:lsdException w:name="Hashtag" w:semiHidden="1" w:unhideWhenUsed="1"/>
+    <w:lsdException w:name="Unresolved Mention" w:semiHidden="1" w:unhideWhenUsed="1"/>
+    <w:lsdException w:name="Smart Link" w:semiHidden="1" w:unhideWhenUsed="1"/>
   </w:latentStyles>
   <w:style w:type="paragraph" w:default="1" w:styleId="a">
     <w:name w:val="Normal"/>

</xml_diff>

<commit_message>
Task d fix and both solutions fix
</commit_message>
<xml_diff>
--- a/9-11/Tasks_olymp.docx
+++ b/9-11/Tasks_olymp.docx
@@ -354,7 +354,6 @@
         </w:rPr>
         <w:t xml:space="preserve"> (</w:t>
       </w:r>
-      <w:proofErr w:type="spellStart"/>
       <w:r>
         <w:rPr>
           <w:b/>
@@ -376,7 +375,6 @@
         </w:rPr>
         <w:t>i</w:t>
       </w:r>
-      <w:proofErr w:type="spellEnd"/>
       <w:r>
         <w:rPr>
           <w:b/>
@@ -415,7 +413,6 @@
         </w:rPr>
         <w:t xml:space="preserve"> </w:t>
       </w:r>
-      <w:proofErr w:type="spellStart"/>
       <w:r>
         <w:rPr>
           <w:sz w:val="28"/>
@@ -424,7 +421,6 @@
         </w:rPr>
         <w:t>i</w:t>
       </w:r>
-      <w:proofErr w:type="spellEnd"/>
       <w:r>
         <w:rPr>
           <w:sz w:val="28"/>
@@ -771,7 +767,6 @@
         </w:rPr>
         <w:t xml:space="preserve">, </w:t>
       </w:r>
-      <w:proofErr w:type="spellStart"/>
       <w:r>
         <w:rPr>
           <w:b/>
@@ -793,7 +788,6 @@
         </w:rPr>
         <w:t>i</w:t>
       </w:r>
-      <w:proofErr w:type="spellEnd"/>
       <w:r>
         <w:rPr>
           <w:b/>
@@ -926,7 +920,6 @@
         </w:rPr>
         <w:t xml:space="preserve">, </w:t>
       </w:r>
-      <w:proofErr w:type="spellStart"/>
       <w:r>
         <w:rPr>
           <w:b/>
@@ -948,7 +941,6 @@
         </w:rPr>
         <w:t>i</w:t>
       </w:r>
-      <w:proofErr w:type="spellEnd"/>
       <w:r>
         <w:rPr>
           <w:b/>
@@ -1595,23 +1587,7 @@
           <w:sz w:val="28"/>
           <w:szCs w:val="28"/>
         </w:rPr>
-        <w:t xml:space="preserve">Давайте познакомимся с гипотезой </w:t>
-      </w:r>
-      <w:proofErr w:type="spellStart"/>
-      <w:r>
-        <w:rPr>
-          <w:sz w:val="28"/>
-          <w:szCs w:val="28"/>
-        </w:rPr>
-        <w:t>Коллатца</w:t>
-      </w:r>
-      <w:proofErr w:type="spellEnd"/>
-      <w:r>
-        <w:rPr>
-          <w:sz w:val="28"/>
-          <w:szCs w:val="28"/>
-        </w:rPr>
-        <w:t xml:space="preserve">. Проделаем следующий алгоритм с натуральным числом </w:t>
+        <w:t xml:space="preserve">Давайте познакомимся с гипотезой Коллатца. Проделаем следующий алгоритм с натуральным числом </w:t>
       </w:r>
       <w:r>
         <w:rPr>
@@ -1644,23 +1620,7 @@
           <w:sz w:val="28"/>
           <w:szCs w:val="28"/>
         </w:rPr>
-        <w:t xml:space="preserve"> + 1). Над полученным числом выполняем те же самые действия, и так далее. Гипотеза </w:t>
-      </w:r>
-      <w:proofErr w:type="spellStart"/>
-      <w:r>
-        <w:rPr>
-          <w:sz w:val="28"/>
-          <w:szCs w:val="28"/>
-        </w:rPr>
-        <w:t>Коллатца</w:t>
-      </w:r>
-      <w:proofErr w:type="spellEnd"/>
-      <w:r>
-        <w:rPr>
-          <w:sz w:val="28"/>
-          <w:szCs w:val="28"/>
-        </w:rPr>
-        <w:t xml:space="preserve"> заключается в том, что какое бы начальное число </w:t>
+        <w:t> + 1). Над полученным числом выполняем те же самые действия, и так далее. Гипотеза Коллатца заключается в том, что какое бы начальное число </w:t>
       </w:r>
       <w:r>
         <w:rPr>
@@ -2094,7 +2054,6 @@
         <w:rPr>
           <w:sz w:val="28"/>
           <w:szCs w:val="28"/>
-          <w:lang w:val="en-US"/>
         </w:rPr>
       </w:pPr>
       <w:r>
@@ -2966,19 +2925,8 @@
                 <w:lang w:val="en-US"/>
               </w:rPr>
               <w:br/>
-            </w:r>
-            <w:proofErr w:type="spellStart"/>
-            <w:r>
-              <w:rPr>
-                <w:b/>
-                <w:bCs/>
-                <w:sz w:val="28"/>
-                <w:szCs w:val="28"/>
-                <w:lang w:val="en-US"/>
-              </w:rPr>
               <w:t>abacb</w:t>
             </w:r>
-            <w:proofErr w:type="spellEnd"/>
           </w:p>
         </w:tc>
       </w:tr>
@@ -3153,19 +3101,8 @@
                 <w:lang w:val="en-US"/>
               </w:rPr>
               <w:br/>
-            </w:r>
-            <w:proofErr w:type="spellStart"/>
-            <w:r>
-              <w:rPr>
-                <w:b/>
-                <w:bCs/>
-                <w:sz w:val="28"/>
-                <w:szCs w:val="28"/>
-                <w:lang w:val="en-US"/>
-              </w:rPr>
               <w:t>bbacb</w:t>
             </w:r>
-            <w:proofErr w:type="spellEnd"/>
           </w:p>
         </w:tc>
       </w:tr>
@@ -3284,7 +3221,6 @@
         </w:rPr>
         <w:t>: в первом примере можем убрать третий символ и поставить на его место четвёртый, тогда получим полную подстроку «</w:t>
       </w:r>
-      <w:proofErr w:type="spellStart"/>
       <w:r>
         <w:rPr>
           <w:sz w:val="28"/>
@@ -3293,7 +3229,6 @@
         </w:rPr>
         <w:t>abc</w:t>
       </w:r>
-      <w:proofErr w:type="spellEnd"/>
       <w:r>
         <w:rPr>
           <w:sz w:val="28"/>
@@ -3456,21 +3391,12 @@
         </w:rPr>
         <w:t xml:space="preserve">подозрительные </w:t>
       </w:r>
-      <w:proofErr w:type="spellStart"/>
-      <w:r>
-        <w:rPr>
-          <w:sz w:val="28"/>
-          <w:szCs w:val="28"/>
-        </w:rPr>
-        <w:t>двухциферные</w:t>
-      </w:r>
-      <w:proofErr w:type="spellEnd"/>
-      <w:r>
-        <w:rPr>
-          <w:sz w:val="28"/>
-          <w:szCs w:val="28"/>
-        </w:rPr>
-        <w:t xml:space="preserve"> комбинации (известные бизнесмену) из специального набора комбинаций</w:t>
+      <w:r>
+        <w:rPr>
+          <w:sz w:val="28"/>
+          <w:szCs w:val="28"/>
+        </w:rPr>
+        <w:t>двухциферные комбинации (известные бизнесмену) из специального набора комбинаций</w:t>
       </w:r>
     </w:p>
     <w:p>
@@ -4000,23 +3926,7 @@
           <w:sz w:val="28"/>
           <w:szCs w:val="28"/>
         </w:rPr>
-        <w:t xml:space="preserve"> подозрительных </w:t>
-      </w:r>
-      <w:proofErr w:type="spellStart"/>
-      <w:r>
-        <w:rPr>
-          <w:sz w:val="28"/>
-          <w:szCs w:val="28"/>
-        </w:rPr>
-        <w:t>двухциферных</w:t>
-      </w:r>
-      <w:proofErr w:type="spellEnd"/>
-      <w:r>
-        <w:rPr>
-          <w:sz w:val="28"/>
-          <w:szCs w:val="28"/>
-        </w:rPr>
-        <w:t xml:space="preserve"> комбинаций.</w:t>
+        <w:t xml:space="preserve"> подозрительных двухциферных комбинаций.</w:t>
       </w:r>
       <w:r>
         <w:rPr>
@@ -4078,7 +3988,6 @@
         </w:rPr>
         <w:t xml:space="preserve"> </w:t>
       </w:r>
-      <w:proofErr w:type="spellStart"/>
       <w:r>
         <w:rPr>
           <w:b/>
@@ -4089,7 +3998,6 @@
         </w:rPr>
         <w:t>i</w:t>
       </w:r>
-      <w:proofErr w:type="spellEnd"/>
       <w:r>
         <w:rPr>
           <w:b/>
@@ -4231,7 +4139,6 @@
         </w:rPr>
         <w:t xml:space="preserve">(0 &lt;= </w:t>
       </w:r>
-      <w:proofErr w:type="spellStart"/>
       <w:r>
         <w:rPr>
           <w:sz w:val="28"/>
@@ -4240,7 +4147,6 @@
         </w:rPr>
         <w:t>i</w:t>
       </w:r>
-      <w:proofErr w:type="spellEnd"/>
       <w:r>
         <w:rPr>
           <w:sz w:val="28"/>
@@ -4459,21 +4365,87 @@
         <w:rPr>
           <w:sz w:val="28"/>
           <w:szCs w:val="28"/>
-        </w:rPr>
-      </w:pPr>
-      <w:r>
-        <w:rPr>
-          <w:sz w:val="28"/>
-          <w:szCs w:val="28"/>
-        </w:rPr>
-        <w:t>Выведите количество</w:t>
-      </w:r>
-      <w:r>
-        <w:rPr>
-          <w:sz w:val="28"/>
-          <w:szCs w:val="28"/>
-        </w:rPr>
-        <w:t xml:space="preserve"> различных сумм, не являющихся подозрительными.</w:t>
+          <w:vertAlign w:val="superscript"/>
+        </w:rPr>
+      </w:pPr>
+      <w:r>
+        <w:rPr>
+          <w:sz w:val="28"/>
+          <w:szCs w:val="28"/>
+        </w:rPr>
+        <w:t>Выведите</w:t>
+      </w:r>
+      <w:r>
+        <w:rPr>
+          <w:sz w:val="28"/>
+          <w:szCs w:val="28"/>
+        </w:rPr>
+        <w:t xml:space="preserve"> остаток от деления</w:t>
+      </w:r>
+      <w:r>
+        <w:rPr>
+          <w:sz w:val="28"/>
+          <w:szCs w:val="28"/>
+        </w:rPr>
+        <w:t xml:space="preserve"> количеств</w:t>
+      </w:r>
+      <w:r>
+        <w:rPr>
+          <w:sz w:val="28"/>
+          <w:szCs w:val="28"/>
+        </w:rPr>
+        <w:t>а</w:t>
+      </w:r>
+      <w:r>
+        <w:rPr>
+          <w:sz w:val="28"/>
+          <w:szCs w:val="28"/>
+        </w:rPr>
+        <w:t xml:space="preserve"> различных сумм, не являющихся подозрительными</w:t>
+      </w:r>
+      <w:r>
+        <w:rPr>
+          <w:sz w:val="28"/>
+          <w:szCs w:val="28"/>
+        </w:rPr>
+        <w:t xml:space="preserve"> на 10</w:t>
+      </w:r>
+      <w:r>
+        <w:rPr>
+          <w:sz w:val="28"/>
+          <w:szCs w:val="28"/>
+          <w:vertAlign w:val="superscript"/>
+        </w:rPr>
+        <w:t>9</w:t>
+      </w:r>
+      <w:r>
+        <w:rPr>
+          <w:sz w:val="28"/>
+          <w:szCs w:val="28"/>
+        </w:rPr>
+        <w:t>(иными словами ответ на задачу по модулю</w:t>
+      </w:r>
+      <w:r>
+        <w:rPr>
+          <w:sz w:val="28"/>
+          <w:szCs w:val="28"/>
+        </w:rPr>
+        <w:t>10</w:t>
+      </w:r>
+      <w:r>
+        <w:rPr>
+          <w:sz w:val="28"/>
+          <w:szCs w:val="28"/>
+          <w:vertAlign w:val="superscript"/>
+        </w:rPr>
+        <w:t>9</w:t>
+      </w:r>
+      <w:r>
+        <w:rPr>
+          <w:sz w:val="28"/>
+          <w:szCs w:val="28"/>
+        </w:rPr>
+        <w:t>).</w:t>
       </w:r>
     </w:p>
     <w:p>
@@ -4493,6 +4465,7 @@
           <w:sz w:val="28"/>
           <w:szCs w:val="28"/>
         </w:rPr>
+        <w:lastRenderedPageBreak/>
         <w:t>Примеры:</w:t>
       </w:r>
     </w:p>
@@ -4535,7 +4508,6 @@
                 <w:sz w:val="28"/>
                 <w:szCs w:val="28"/>
               </w:rPr>
-              <w:lastRenderedPageBreak/>
               <w:t>входные данные</w:t>
             </w:r>
           </w:p>
@@ -4687,7 +4659,7 @@
                 <w:szCs w:val="28"/>
                 <w:lang w:val="en-US"/>
               </w:rPr>
-              <w:t>TODO</w:t>
+              <w:t>71</w:t>
             </w:r>
           </w:p>
           <w:p>
@@ -4768,48 +4740,6 @@
     </w:p>
     <w:p>
       <w:pPr>
-        <w:jc w:val="both"/>
-        <w:rPr>
-          <w:sz w:val="28"/>
-          <w:szCs w:val="28"/>
-        </w:rPr>
-      </w:pPr>
-    </w:p>
-    <w:p>
-      <w:pPr>
-        <w:jc w:val="both"/>
-        <w:rPr>
-          <w:sz w:val="28"/>
-          <w:szCs w:val="28"/>
-          <w:lang w:val="en-US"/>
-        </w:rPr>
-      </w:pPr>
-      <w:r>
-        <w:rPr>
-          <w:sz w:val="28"/>
-          <w:szCs w:val="28"/>
-          <w:lang w:val="en-US"/>
-        </w:rPr>
-        <w:t xml:space="preserve">TODO: </w:t>
-      </w:r>
-      <w:r>
-        <w:rPr>
-          <w:sz w:val="28"/>
-          <w:szCs w:val="28"/>
-        </w:rPr>
-        <w:t xml:space="preserve">нужен ли </w:t>
-      </w:r>
-      <w:r>
-        <w:rPr>
-          <w:sz w:val="28"/>
-          <w:szCs w:val="28"/>
-          <w:lang w:val="en-US"/>
-        </w:rPr>
-        <w:t>% 10^9?</w:t>
-      </w:r>
-    </w:p>
-    <w:p>
-      <w:pPr>
         <w:rPr>
           <w:sz w:val="28"/>
           <w:szCs w:val="28"/>
@@ -4923,55 +4853,7 @@
           <w:sz w:val="28"/>
           <w:szCs w:val="28"/>
         </w:rPr>
-        <w:t xml:space="preserve">Выбрать произвольный </w:t>
-      </w:r>
-      <w:proofErr w:type="spellStart"/>
-      <w:r>
-        <w:rPr>
-          <w:sz w:val="28"/>
-          <w:szCs w:val="28"/>
-        </w:rPr>
-        <w:t>подотрезок</w:t>
-      </w:r>
-      <w:proofErr w:type="spellEnd"/>
-      <w:r>
-        <w:rPr>
-          <w:sz w:val="28"/>
-          <w:szCs w:val="28"/>
-        </w:rPr>
-        <w:t xml:space="preserve"> массива и увеличить количество своих очков на число, равное сумме максимального элемента </w:t>
-      </w:r>
-      <w:proofErr w:type="spellStart"/>
-      <w:r>
-        <w:rPr>
-          <w:sz w:val="28"/>
-          <w:szCs w:val="28"/>
-        </w:rPr>
-        <w:t>подотрезка</w:t>
-      </w:r>
-      <w:proofErr w:type="spellEnd"/>
-      <w:r>
-        <w:rPr>
-          <w:sz w:val="28"/>
-          <w:szCs w:val="28"/>
-        </w:rPr>
-        <w:t xml:space="preserve"> и индекса самого левого из максимальных элементов этого </w:t>
-      </w:r>
-      <w:proofErr w:type="spellStart"/>
-      <w:r>
-        <w:rPr>
-          <w:sz w:val="28"/>
-          <w:szCs w:val="28"/>
-        </w:rPr>
-        <w:t>подотрезка</w:t>
-      </w:r>
-      <w:proofErr w:type="spellEnd"/>
-      <w:r>
-        <w:rPr>
-          <w:sz w:val="28"/>
-          <w:szCs w:val="28"/>
-        </w:rPr>
-        <w:t>.</w:t>
+        <w:t>Выбрать произвольный подотрезок массива и увеличить количество своих очков на число, равное сумме максимального элемента подотрезка и индекса самого левого из максимальных элементов этого подотрезка.</w:t>
       </w:r>
     </w:p>
     <w:p>
@@ -5131,7 +5013,6 @@
         </w:rPr>
         <w:t xml:space="preserve"> целых чисел (-10**9 &lt;= a</w:t>
       </w:r>
-      <w:proofErr w:type="spellStart"/>
       <w:r>
         <w:rPr>
           <w:sz w:val="28"/>
@@ -5141,7 +5022,6 @@
         </w:rPr>
         <w:t>i</w:t>
       </w:r>
-      <w:proofErr w:type="spellEnd"/>
       <w:r>
         <w:rPr>
           <w:sz w:val="28"/>
@@ -5286,23 +5166,7 @@
           <w:sz w:val="28"/>
           <w:szCs w:val="28"/>
         </w:rPr>
-        <w:t xml:space="preserve"> – ход первого типа с </w:t>
-      </w:r>
-      <w:proofErr w:type="spellStart"/>
-      <w:r>
-        <w:rPr>
-          <w:sz w:val="28"/>
-          <w:szCs w:val="28"/>
-        </w:rPr>
-        <w:t>подотрезком</w:t>
-      </w:r>
-      <w:proofErr w:type="spellEnd"/>
-      <w:r>
-        <w:rPr>
-          <w:sz w:val="28"/>
-          <w:szCs w:val="28"/>
-        </w:rPr>
-        <w:t xml:space="preserve"> [</w:t>
+        <w:t xml:space="preserve"> – ход первого типа с подотрезком [</w:t>
       </w:r>
       <w:r>
         <w:rPr>
@@ -5362,15 +5226,7 @@
           <w:sz w:val="28"/>
           <w:szCs w:val="28"/>
         </w:rPr>
-        <w:t xml:space="preserve"> </w:t>
-      </w:r>
-      <w:proofErr w:type="gramStart"/>
-      <w:r>
-        <w:rPr>
-          <w:sz w:val="28"/>
-          <w:szCs w:val="28"/>
-        </w:rPr>
-        <w:t xml:space="preserve">&lt; </w:t>
+        <w:t xml:space="preserve"> &lt; </w:t>
       </w:r>
       <w:r>
         <w:rPr>
@@ -5380,7 +5236,6 @@
         </w:rPr>
         <w:t>n</w:t>
       </w:r>
-      <w:proofErr w:type="gramEnd"/>
       <w:r>
         <w:rPr>
           <w:sz w:val="28"/>
@@ -5481,15 +5336,7 @@
           <w:sz w:val="28"/>
           <w:szCs w:val="28"/>
         </w:rPr>
-        <w:t xml:space="preserve"> </w:t>
-      </w:r>
-      <w:proofErr w:type="gramStart"/>
-      <w:r>
-        <w:rPr>
-          <w:sz w:val="28"/>
-          <w:szCs w:val="28"/>
-        </w:rPr>
-        <w:t xml:space="preserve">&lt; </w:t>
+        <w:t xml:space="preserve"> &lt; </w:t>
       </w:r>
       <w:r>
         <w:rPr>
@@ -5499,7 +5346,6 @@
         </w:rPr>
         <w:t>n</w:t>
       </w:r>
-      <w:proofErr w:type="gramEnd"/>
       <w:r>
         <w:rPr>
           <w:sz w:val="28"/>

</xml_diff>

<commit_message>
Task d fixed(m limits)
</commit_message>
<xml_diff>
--- a/9-11/Tasks_olymp.docx
+++ b/9-11/Tasks_olymp.docx
@@ -354,6 +354,7 @@
         </w:rPr>
         <w:t xml:space="preserve"> (</w:t>
       </w:r>
+      <w:proofErr w:type="spellStart"/>
       <w:r>
         <w:rPr>
           <w:b/>
@@ -375,6 +376,7 @@
         </w:rPr>
         <w:t>i</w:t>
       </w:r>
+      <w:proofErr w:type="spellEnd"/>
       <w:r>
         <w:rPr>
           <w:b/>
@@ -413,6 +415,7 @@
         </w:rPr>
         <w:t xml:space="preserve"> </w:t>
       </w:r>
+      <w:proofErr w:type="spellStart"/>
       <w:r>
         <w:rPr>
           <w:sz w:val="28"/>
@@ -421,6 +424,7 @@
         </w:rPr>
         <w:t>i</w:t>
       </w:r>
+      <w:proofErr w:type="spellEnd"/>
       <w:r>
         <w:rPr>
           <w:sz w:val="28"/>
@@ -767,6 +771,7 @@
         </w:rPr>
         <w:t xml:space="preserve">, </w:t>
       </w:r>
+      <w:proofErr w:type="spellStart"/>
       <w:r>
         <w:rPr>
           <w:b/>
@@ -788,6 +793,7 @@
         </w:rPr>
         <w:t>i</w:t>
       </w:r>
+      <w:proofErr w:type="spellEnd"/>
       <w:r>
         <w:rPr>
           <w:b/>
@@ -920,6 +926,7 @@
         </w:rPr>
         <w:t xml:space="preserve">, </w:t>
       </w:r>
+      <w:proofErr w:type="spellStart"/>
       <w:r>
         <w:rPr>
           <w:b/>
@@ -941,6 +948,7 @@
         </w:rPr>
         <w:t>i</w:t>
       </w:r>
+      <w:proofErr w:type="spellEnd"/>
       <w:r>
         <w:rPr>
           <w:b/>
@@ -1587,7 +1595,23 @@
           <w:sz w:val="28"/>
           <w:szCs w:val="28"/>
         </w:rPr>
-        <w:t xml:space="preserve">Давайте познакомимся с гипотезой Коллатца. Проделаем следующий алгоритм с натуральным числом </w:t>
+        <w:t xml:space="preserve">Давайте познакомимся с гипотезой </w:t>
+      </w:r>
+      <w:proofErr w:type="spellStart"/>
+      <w:r>
+        <w:rPr>
+          <w:sz w:val="28"/>
+          <w:szCs w:val="28"/>
+        </w:rPr>
+        <w:t>Коллатца</w:t>
+      </w:r>
+      <w:proofErr w:type="spellEnd"/>
+      <w:r>
+        <w:rPr>
+          <w:sz w:val="28"/>
+          <w:szCs w:val="28"/>
+        </w:rPr>
+        <w:t xml:space="preserve">. Проделаем следующий алгоритм с натуральным числом </w:t>
       </w:r>
       <w:r>
         <w:rPr>
@@ -1620,7 +1644,23 @@
           <w:sz w:val="28"/>
           <w:szCs w:val="28"/>
         </w:rPr>
-        <w:t> + 1). Над полученным числом выполняем те же самые действия, и так далее. Гипотеза Коллатца заключается в том, что какое бы начальное число </w:t>
+        <w:t xml:space="preserve"> + 1). Над полученным числом выполняем те же самые действия, и так далее. Гипотеза </w:t>
+      </w:r>
+      <w:proofErr w:type="spellStart"/>
+      <w:r>
+        <w:rPr>
+          <w:sz w:val="28"/>
+          <w:szCs w:val="28"/>
+        </w:rPr>
+        <w:t>Коллатца</w:t>
+      </w:r>
+      <w:proofErr w:type="spellEnd"/>
+      <w:r>
+        <w:rPr>
+          <w:sz w:val="28"/>
+          <w:szCs w:val="28"/>
+        </w:rPr>
+        <w:t xml:space="preserve"> заключается в том, что какое бы начальное число </w:t>
       </w:r>
       <w:r>
         <w:rPr>
@@ -2925,8 +2965,19 @@
                 <w:lang w:val="en-US"/>
               </w:rPr>
               <w:br/>
+            </w:r>
+            <w:proofErr w:type="spellStart"/>
+            <w:r>
+              <w:rPr>
+                <w:b/>
+                <w:bCs/>
+                <w:sz w:val="28"/>
+                <w:szCs w:val="28"/>
+                <w:lang w:val="en-US"/>
+              </w:rPr>
               <w:t>abacb</w:t>
             </w:r>
+            <w:proofErr w:type="spellEnd"/>
           </w:p>
         </w:tc>
       </w:tr>
@@ -3101,8 +3152,19 @@
                 <w:lang w:val="en-US"/>
               </w:rPr>
               <w:br/>
+            </w:r>
+            <w:proofErr w:type="spellStart"/>
+            <w:r>
+              <w:rPr>
+                <w:b/>
+                <w:bCs/>
+                <w:sz w:val="28"/>
+                <w:szCs w:val="28"/>
+                <w:lang w:val="en-US"/>
+              </w:rPr>
               <w:t>bbacb</w:t>
             </w:r>
+            <w:proofErr w:type="spellEnd"/>
           </w:p>
         </w:tc>
       </w:tr>
@@ -3221,6 +3283,7 @@
         </w:rPr>
         <w:t>: в первом примере можем убрать третий символ и поставить на его место четвёртый, тогда получим полную подстроку «</w:t>
       </w:r>
+      <w:proofErr w:type="spellStart"/>
       <w:r>
         <w:rPr>
           <w:sz w:val="28"/>
@@ -3229,6 +3292,7 @@
         </w:rPr>
         <w:t>abc</w:t>
       </w:r>
+      <w:proofErr w:type="spellEnd"/>
       <w:r>
         <w:rPr>
           <w:sz w:val="28"/>
@@ -3391,12 +3455,21 @@
         </w:rPr>
         <w:t xml:space="preserve">подозрительные </w:t>
       </w:r>
-      <w:r>
-        <w:rPr>
-          <w:sz w:val="28"/>
-          <w:szCs w:val="28"/>
-        </w:rPr>
-        <w:t>двухциферные комбинации (известные бизнесмену) из специального набора комбинаций</w:t>
+      <w:proofErr w:type="spellStart"/>
+      <w:r>
+        <w:rPr>
+          <w:sz w:val="28"/>
+          <w:szCs w:val="28"/>
+        </w:rPr>
+        <w:t>двухциферные</w:t>
+      </w:r>
+      <w:proofErr w:type="spellEnd"/>
+      <w:r>
+        <w:rPr>
+          <w:sz w:val="28"/>
+          <w:szCs w:val="28"/>
+        </w:rPr>
+        <w:t xml:space="preserve"> комбинации (известные бизнесмену) из специального набора комбинаций</w:t>
       </w:r>
     </w:p>
     <w:p>
@@ -3815,7 +3888,14 @@
           <w:sz w:val="28"/>
           <w:szCs w:val="28"/>
         </w:rPr>
-        <w:t xml:space="preserve"> &lt;= 10</w:t>
+        <w:t xml:space="preserve"> &lt;</w:t>
+      </w:r>
+      <w:r>
+        <w:rPr>
+          <w:sz w:val="28"/>
+          <w:szCs w:val="28"/>
+        </w:rPr>
+        <w:t xml:space="preserve"> 9</w:t>
       </w:r>
       <w:r>
         <w:rPr>
@@ -3926,7 +4006,23 @@
           <w:sz w:val="28"/>
           <w:szCs w:val="28"/>
         </w:rPr>
-        <w:t xml:space="preserve"> подозрительных двухциферных комбинаций.</w:t>
+        <w:t xml:space="preserve"> подозрительных </w:t>
+      </w:r>
+      <w:proofErr w:type="spellStart"/>
+      <w:r>
+        <w:rPr>
+          <w:sz w:val="28"/>
+          <w:szCs w:val="28"/>
+        </w:rPr>
+        <w:t>двухциферных</w:t>
+      </w:r>
+      <w:proofErr w:type="spellEnd"/>
+      <w:r>
+        <w:rPr>
+          <w:sz w:val="28"/>
+          <w:szCs w:val="28"/>
+        </w:rPr>
+        <w:t xml:space="preserve"> комбинаций.</w:t>
       </w:r>
       <w:r>
         <w:rPr>
@@ -3988,6 +4084,7 @@
         </w:rPr>
         <w:t xml:space="preserve"> </w:t>
       </w:r>
+      <w:proofErr w:type="spellStart"/>
       <w:r>
         <w:rPr>
           <w:b/>
@@ -3998,6 +4095,7 @@
         </w:rPr>
         <w:t>i</w:t>
       </w:r>
+      <w:proofErr w:type="spellEnd"/>
       <w:r>
         <w:rPr>
           <w:b/>
@@ -4139,6 +4237,7 @@
         </w:rPr>
         <w:t xml:space="preserve">(0 &lt;= </w:t>
       </w:r>
+      <w:proofErr w:type="spellStart"/>
       <w:r>
         <w:rPr>
           <w:sz w:val="28"/>
@@ -4147,6 +4246,7 @@
         </w:rPr>
         <w:t>i</w:t>
       </w:r>
+      <w:proofErr w:type="spellEnd"/>
       <w:r>
         <w:rPr>
           <w:sz w:val="28"/>
@@ -4315,7 +4415,7 @@
           <w:sz w:val="28"/>
           <w:szCs w:val="28"/>
         </w:rPr>
-        <w:t xml:space="preserve"> запрещённых цифр</w:t>
+        <w:t xml:space="preserve"> запрещённых</w:t>
       </w:r>
       <w:r>
         <w:rPr>
@@ -4329,7 +4429,7 @@
           <w:sz w:val="28"/>
           <w:szCs w:val="28"/>
         </w:rPr>
-        <w:t>в порядке возрастания</w:t>
+        <w:t>цифр</w:t>
       </w:r>
       <w:r>
         <w:rPr>
@@ -4423,14 +4523,7 @@
           <w:sz w:val="28"/>
           <w:szCs w:val="28"/>
         </w:rPr>
-        <w:t>(иными словами ответ на задачу по модулю</w:t>
-      </w:r>
-      <w:r>
-        <w:rPr>
-          <w:sz w:val="28"/>
-          <w:szCs w:val="28"/>
-        </w:rPr>
-        <w:t>10</w:t>
+        <w:t>(иными словами ответ на задачу по модулю10</w:t>
       </w:r>
       <w:r>
         <w:rPr>
@@ -4465,7 +4558,6 @@
           <w:sz w:val="28"/>
           <w:szCs w:val="28"/>
         </w:rPr>
-        <w:lastRenderedPageBreak/>
         <w:t>Примеры:</w:t>
       </w:r>
     </w:p>
@@ -4508,6 +4600,7 @@
                 <w:sz w:val="28"/>
                 <w:szCs w:val="28"/>
               </w:rPr>
+              <w:lastRenderedPageBreak/>
               <w:t>входные данные</w:t>
             </w:r>
           </w:p>
@@ -4853,7 +4946,55 @@
           <w:sz w:val="28"/>
           <w:szCs w:val="28"/>
         </w:rPr>
-        <w:t>Выбрать произвольный подотрезок массива и увеличить количество своих очков на число, равное сумме максимального элемента подотрезка и индекса самого левого из максимальных элементов этого подотрезка.</w:t>
+        <w:t xml:space="preserve">Выбрать произвольный </w:t>
+      </w:r>
+      <w:proofErr w:type="spellStart"/>
+      <w:r>
+        <w:rPr>
+          <w:sz w:val="28"/>
+          <w:szCs w:val="28"/>
+        </w:rPr>
+        <w:t>подотрезок</w:t>
+      </w:r>
+      <w:proofErr w:type="spellEnd"/>
+      <w:r>
+        <w:rPr>
+          <w:sz w:val="28"/>
+          <w:szCs w:val="28"/>
+        </w:rPr>
+        <w:t xml:space="preserve"> массива и увеличить количество своих очков на число, равное сумме максимального элемента </w:t>
+      </w:r>
+      <w:proofErr w:type="spellStart"/>
+      <w:r>
+        <w:rPr>
+          <w:sz w:val="28"/>
+          <w:szCs w:val="28"/>
+        </w:rPr>
+        <w:t>подотрезка</w:t>
+      </w:r>
+      <w:proofErr w:type="spellEnd"/>
+      <w:r>
+        <w:rPr>
+          <w:sz w:val="28"/>
+          <w:szCs w:val="28"/>
+        </w:rPr>
+        <w:t xml:space="preserve"> и индекса самого левого из максимальных элементов этого </w:t>
+      </w:r>
+      <w:proofErr w:type="spellStart"/>
+      <w:r>
+        <w:rPr>
+          <w:sz w:val="28"/>
+          <w:szCs w:val="28"/>
+        </w:rPr>
+        <w:t>подотрезка</w:t>
+      </w:r>
+      <w:proofErr w:type="spellEnd"/>
+      <w:r>
+        <w:rPr>
+          <w:sz w:val="28"/>
+          <w:szCs w:val="28"/>
+        </w:rPr>
+        <w:t>.</w:t>
       </w:r>
     </w:p>
     <w:p>
@@ -5013,6 +5154,7 @@
         </w:rPr>
         <w:t xml:space="preserve"> целых чисел (-10**9 &lt;= a</w:t>
       </w:r>
+      <w:proofErr w:type="spellStart"/>
       <w:r>
         <w:rPr>
           <w:sz w:val="28"/>
@@ -5022,6 +5164,7 @@
         </w:rPr>
         <w:t>i</w:t>
       </w:r>
+      <w:proofErr w:type="spellEnd"/>
       <w:r>
         <w:rPr>
           <w:sz w:val="28"/>
@@ -5166,7 +5309,23 @@
           <w:sz w:val="28"/>
           <w:szCs w:val="28"/>
         </w:rPr>
-        <w:t xml:space="preserve"> – ход первого типа с подотрезком [</w:t>
+        <w:t xml:space="preserve"> – ход первого типа с </w:t>
+      </w:r>
+      <w:proofErr w:type="spellStart"/>
+      <w:r>
+        <w:rPr>
+          <w:sz w:val="28"/>
+          <w:szCs w:val="28"/>
+        </w:rPr>
+        <w:t>подотрезком</w:t>
+      </w:r>
+      <w:proofErr w:type="spellEnd"/>
+      <w:r>
+        <w:rPr>
+          <w:sz w:val="28"/>
+          <w:szCs w:val="28"/>
+        </w:rPr>
+        <w:t xml:space="preserve"> [</w:t>
       </w:r>
       <w:r>
         <w:rPr>
@@ -5226,7 +5385,15 @@
           <w:sz w:val="28"/>
           <w:szCs w:val="28"/>
         </w:rPr>
-        <w:t xml:space="preserve"> &lt; </w:t>
+        <w:t xml:space="preserve"> </w:t>
+      </w:r>
+      <w:proofErr w:type="gramStart"/>
+      <w:r>
+        <w:rPr>
+          <w:sz w:val="28"/>
+          <w:szCs w:val="28"/>
+        </w:rPr>
+        <w:t xml:space="preserve">&lt; </w:t>
       </w:r>
       <w:r>
         <w:rPr>
@@ -5236,6 +5403,7 @@
         </w:rPr>
         <w:t>n</w:t>
       </w:r>
+      <w:proofErr w:type="gramEnd"/>
       <w:r>
         <w:rPr>
           <w:sz w:val="28"/>
@@ -5336,7 +5504,15 @@
           <w:sz w:val="28"/>
           <w:szCs w:val="28"/>
         </w:rPr>
-        <w:t xml:space="preserve"> &lt; </w:t>
+        <w:t xml:space="preserve"> </w:t>
+      </w:r>
+      <w:proofErr w:type="gramStart"/>
+      <w:r>
+        <w:rPr>
+          <w:sz w:val="28"/>
+          <w:szCs w:val="28"/>
+        </w:rPr>
+        <w:t xml:space="preserve">&lt; </w:t>
       </w:r>
       <w:r>
         <w:rPr>
@@ -5346,6 +5522,7 @@
         </w:rPr>
         <w:t>n</w:t>
       </w:r>
+      <w:proofErr w:type="gramEnd"/>
       <w:r>
         <w:rPr>
           <w:sz w:val="28"/>

</xml_diff>

<commit_message>
9-11 task C corrected
</commit_message>
<xml_diff>
--- a/9-11/Tasks_olymp.docx
+++ b/9-11/Tasks_olymp.docx
@@ -2490,9 +2490,22 @@
         <w:rPr>
           <w:sz w:val="28"/>
           <w:szCs w:val="28"/>
-          <w:lang w:val="en-US"/>
-        </w:rPr>
-        <w:t>TODO</w:t>
+        </w:rPr>
+        <w:t>каждый символ строки в алфавите стоит позже, чем символ</w:t>
+      </w:r>
+      <w:r>
+        <w:rPr>
+          <w:sz w:val="28"/>
+          <w:szCs w:val="28"/>
+        </w:rPr>
+        <w:t>,</w:t>
+      </w:r>
+      <w:r>
+        <w:rPr>
+          <w:sz w:val="28"/>
+          <w:szCs w:val="28"/>
+        </w:rPr>
+        <w:t xml:space="preserve"> идущий перед ним</w:t>
       </w:r>
       <w:r>
         <w:rPr>
@@ -2520,35 +2533,112 @@
           <w:sz w:val="28"/>
           <w:szCs w:val="28"/>
         </w:rPr>
-        <w:t xml:space="preserve">мпьютер, который способен только взять какую-либо подстроку фиксированной длины, а затем выполнять только две операции: заменить какой-либо символ подстроки на пустой и поменять </w:t>
-      </w:r>
-      <w:r>
-        <w:rPr>
-          <w:sz w:val="28"/>
-          <w:szCs w:val="28"/>
-        </w:rPr>
-        <w:t xml:space="preserve">местами </w:t>
-      </w:r>
-      <w:r>
-        <w:rPr>
-          <w:sz w:val="28"/>
-          <w:szCs w:val="28"/>
-        </w:rPr>
-        <w:t>любой пустой символ</w:t>
-      </w:r>
-      <w:r>
-        <w:rPr>
-          <w:sz w:val="28"/>
-          <w:szCs w:val="28"/>
-        </w:rPr>
-        <w:t xml:space="preserve"> подстроки</w:t>
-      </w:r>
-      <w:r>
-        <w:rPr>
-          <w:sz w:val="28"/>
-          <w:szCs w:val="28"/>
-        </w:rPr>
-        <w:t xml:space="preserve"> с любым непустым символом из оставшейся строки.</w:t>
+        <w:t xml:space="preserve">мпьютер, который способен только взять какую-либо подстроку фиксированной длины, а затем выполнять только </w:t>
+      </w:r>
+      <w:r>
+        <w:rPr>
+          <w:sz w:val="28"/>
+          <w:szCs w:val="28"/>
+        </w:rPr>
+        <w:t>одну</w:t>
+      </w:r>
+      <w:r>
+        <w:rPr>
+          <w:sz w:val="28"/>
+          <w:szCs w:val="28"/>
+        </w:rPr>
+        <w:t xml:space="preserve"> операци</w:t>
+      </w:r>
+      <w:r>
+        <w:rPr>
+          <w:sz w:val="28"/>
+          <w:szCs w:val="28"/>
+        </w:rPr>
+        <w:t>ю</w:t>
+      </w:r>
+      <w:r>
+        <w:rPr>
+          <w:sz w:val="28"/>
+          <w:szCs w:val="28"/>
+        </w:rPr>
+        <w:t>: заменить какой-либо символ подстроки н</w:t>
+      </w:r>
+      <w:r>
+        <w:rPr>
+          <w:sz w:val="28"/>
+          <w:szCs w:val="28"/>
+        </w:rPr>
+        <w:t>а</w:t>
+      </w:r>
+      <w:r>
+        <w:rPr>
+          <w:sz w:val="28"/>
+          <w:szCs w:val="28"/>
+        </w:rPr>
+        <w:t xml:space="preserve"> люб</w:t>
+      </w:r>
+      <w:r>
+        <w:rPr>
+          <w:sz w:val="28"/>
+          <w:szCs w:val="28"/>
+        </w:rPr>
+        <w:t>ой</w:t>
+      </w:r>
+      <w:r>
+        <w:rPr>
+          <w:sz w:val="28"/>
+          <w:szCs w:val="28"/>
+        </w:rPr>
+        <w:t xml:space="preserve"> непуст</w:t>
+      </w:r>
+      <w:r>
+        <w:rPr>
+          <w:sz w:val="28"/>
+          <w:szCs w:val="28"/>
+        </w:rPr>
+        <w:t>ой</w:t>
+      </w:r>
+      <w:r>
+        <w:rPr>
+          <w:sz w:val="28"/>
+          <w:szCs w:val="28"/>
+        </w:rPr>
+        <w:t xml:space="preserve"> символ из</w:t>
+      </w:r>
+      <w:r>
+        <w:rPr>
+          <w:sz w:val="28"/>
+          <w:szCs w:val="28"/>
+        </w:rPr>
+        <w:t xml:space="preserve"> части</w:t>
+      </w:r>
+      <w:r>
+        <w:rPr>
+          <w:sz w:val="28"/>
+          <w:szCs w:val="28"/>
+        </w:rPr>
+        <w:t xml:space="preserve"> оставшейся строки</w:t>
+      </w:r>
+      <w:r>
+        <w:rPr>
+          <w:sz w:val="28"/>
+          <w:szCs w:val="28"/>
+        </w:rPr>
+        <w:t xml:space="preserve"> </w:t>
+      </w:r>
+      <w:r>
+        <w:rPr>
+          <w:sz w:val="28"/>
+          <w:szCs w:val="28"/>
+        </w:rPr>
+        <w:t>(при этом символ удаляется и его нельзя использовать вновь)</w:t>
+      </w:r>
+      <w:r>
+        <w:rPr>
+          <w:sz w:val="28"/>
+          <w:szCs w:val="28"/>
+        </w:rPr>
+        <w:t>.</w:t>
       </w:r>
     </w:p>
     <w:p>
@@ -3037,7 +3127,6 @@
                 <w:bCs/>
                 <w:sz w:val="28"/>
                 <w:szCs w:val="28"/>
-                <w:lang w:val="en-US"/>
               </w:rPr>
             </w:pPr>
             <w:r>
@@ -3046,9 +3135,8 @@
                 <w:bCs/>
                 <w:sz w:val="28"/>
                 <w:szCs w:val="28"/>
-                <w:lang w:val="en-US"/>
               </w:rPr>
-              <w:t>2</w:t>
+              <w:t>1</w:t>
             </w:r>
           </w:p>
         </w:tc>
@@ -5385,15 +5473,7 @@
           <w:sz w:val="28"/>
           <w:szCs w:val="28"/>
         </w:rPr>
-        <w:t xml:space="preserve"> </w:t>
-      </w:r>
-      <w:proofErr w:type="gramStart"/>
-      <w:r>
-        <w:rPr>
-          <w:sz w:val="28"/>
-          <w:szCs w:val="28"/>
-        </w:rPr>
-        <w:t xml:space="preserve">&lt; </w:t>
+        <w:t xml:space="preserve"> &lt; </w:t>
       </w:r>
       <w:r>
         <w:rPr>
@@ -5403,7 +5483,6 @@
         </w:rPr>
         <w:t>n</w:t>
       </w:r>
-      <w:proofErr w:type="gramEnd"/>
       <w:r>
         <w:rPr>
           <w:sz w:val="28"/>
@@ -5504,15 +5583,7 @@
           <w:sz w:val="28"/>
           <w:szCs w:val="28"/>
         </w:rPr>
-        <w:t xml:space="preserve"> </w:t>
-      </w:r>
-      <w:proofErr w:type="gramStart"/>
-      <w:r>
-        <w:rPr>
-          <w:sz w:val="28"/>
-          <w:szCs w:val="28"/>
-        </w:rPr>
-        <w:t xml:space="preserve">&lt; </w:t>
+        <w:t xml:space="preserve"> &lt; </w:t>
       </w:r>
       <w:r>
         <w:rPr>
@@ -5522,7 +5593,6 @@
         </w:rPr>
         <w:t>n</w:t>
       </w:r>
-      <w:proofErr w:type="gramEnd"/>
       <w:r>
         <w:rPr>
           <w:sz w:val="28"/>

</xml_diff>

<commit_message>
9-11 task E changed n and q limits
</commit_message>
<xml_diff>
--- a/9-11/Tasks_olymp.docx
+++ b/9-11/Tasks_olymp.docx
@@ -5207,7 +5207,21 @@
           <w:sz w:val="28"/>
           <w:szCs w:val="28"/>
         </w:rPr>
-        <w:t xml:space="preserve"> &lt;= 10**5).</w:t>
+        <w:t xml:space="preserve"> &lt;= 10**</w:t>
+      </w:r>
+      <w:r>
+        <w:rPr>
+          <w:sz w:val="28"/>
+          <w:szCs w:val="28"/>
+        </w:rPr>
+        <w:t>6</w:t>
+      </w:r>
+      <w:r>
+        <w:rPr>
+          <w:sz w:val="28"/>
+          <w:szCs w:val="28"/>
+        </w:rPr>
+        <w:t>).</w:t>
       </w:r>
     </w:p>
     <w:p>

</xml_diff>